<commit_message>
Added totals to terminal output and complexity values in class output. Determined new metrics for complexity eval of tests: rfc, wmc. Will be using DC for Q4
</commit_message>
<xml_diff>
--- a/reports/Rapport.docx
+++ b/reports/Rapport.docx
@@ -281,9 +281,149 @@
     <w:p>
       <w:pPr>
         <w:rPr>
-          <w:lang w:val="fr-CA"/>
+          <w:lang w:val="en-US"/>
         </w:rPr>
       </w:pPr>
+      <w:r>
+        <w:rPr>
+          <w:lang w:val="fr-CA"/>
+        </w:rPr>
+        <w:t xml:space="preserve">Pour évaluer la première question on commence par compter le nombre de méthodes de tests qu’il y a par rapport au nombre de méthodes fonctionnels il y a dans le projet. Ainsi </w:t>
+      </w:r>
+      <w:proofErr w:type="gramStart"/>
+      <w:r>
+        <w:rPr>
+          <w:lang w:val="fr-CA"/>
+        </w:rPr>
+        <w:t>on</w:t>
+      </w:r>
+      <w:proofErr w:type="gramEnd"/>
+      <w:r>
+        <w:rPr>
+          <w:lang w:val="fr-CA"/>
+        </w:rPr>
+        <w:t xml:space="preserve"> établie la première métrique qui est le rapport de tests par rapport au nombre de méthodes fonctionnelles. De cette manière nous arrivons à avoir un rapport 1 pour 1 qui démontrerait grossièrement que chaque </w:t>
+      </w:r>
+      <w:proofErr w:type="gramStart"/>
+      <w:r>
+        <w:rPr>
+          <w:lang w:val="fr-CA"/>
+        </w:rPr>
+        <w:t>méthode fonctionnel</w:t>
+      </w:r>
+      <w:proofErr w:type="gramEnd"/>
+      <w:r>
+        <w:rPr>
+          <w:lang w:val="fr-CA"/>
+        </w:rPr>
+        <w:t xml:space="preserve"> du projet a un test. Parfois il est nécessaire de faire attention avec cette métrique car elle n’élicite pas une couverture de code mais en fait une estimation.</w:t>
+      </w:r>
+    </w:p>
+    <w:p>
+      <w:pPr>
+        <w:rPr>
+          <w:lang w:val="en-US"/>
+        </w:rPr>
+      </w:pPr>
+    </w:p>
+    <w:p>
+      <w:pPr>
+        <w:rPr>
+          <w:lang w:val="fr-CA"/>
+        </w:rPr>
+      </w:pPr>
+      <w:r>
+        <w:rPr>
+          <w:lang w:val="fr-CA"/>
+        </w:rPr>
+        <w:t>Nous pouvons r</w:t>
+      </w:r>
+      <w:r>
+        <w:rPr>
+          <w:lang w:val="fr-CA"/>
+        </w:rPr>
+        <w:t xml:space="preserve">épondre à la deuxième question à l’aide de la métrique </w:t>
+      </w:r>
+      <w:r>
+        <w:rPr>
+          <w:i/>
+          <w:iCs/>
+          <w:lang w:val="fr-CA"/>
+        </w:rPr>
+        <w:t>méthodes de test / méthodes fonctionnelles</w:t>
+      </w:r>
+      <w:r>
+        <w:rPr>
+          <w:lang w:val="fr-CA"/>
+        </w:rPr>
+        <w:t xml:space="preserve">. Présumant que chaque </w:t>
+      </w:r>
+      <w:proofErr w:type="gramStart"/>
+      <w:r>
+        <w:rPr>
+          <w:lang w:val="fr-CA"/>
+        </w:rPr>
+        <w:t>méthode fonctionnel</w:t>
+      </w:r>
+      <w:proofErr w:type="gramEnd"/>
+      <w:r>
+        <w:rPr>
+          <w:lang w:val="fr-CA"/>
+        </w:rPr>
+        <w:t xml:space="preserve"> aie besoin que d’une méthode de test on peut estimer que les tests sont à jour avec le restant du code s’il y a au moins un test par méthode</w:t>
+      </w:r>
+      <w:r>
+        <w:rPr>
+          <w:lang w:val="fr-CA"/>
+        </w:rPr>
+        <w:t xml:space="preserve"> de l’application.</w:t>
+      </w:r>
+      <w:r>
+        <w:rPr>
+          <w:lang w:val="fr-CA"/>
+        </w:rPr>
+        <w:t xml:space="preserve"> </w:t>
+      </w:r>
+    </w:p>
+    <w:p>
+      <w:pPr>
+        <w:rPr>
+          <w:lang w:val="fr-CA"/>
+        </w:rPr>
+      </w:pPr>
+    </w:p>
+    <w:p>
+      <w:pPr>
+        <w:rPr>
+          <w:lang w:val="fr-CA"/>
+        </w:rPr>
+      </w:pPr>
+      <w:r>
+        <w:rPr>
+          <w:lang w:val="fr-CA"/>
+        </w:rPr>
+        <w:t>En utilisant simplement</w:t>
+      </w:r>
+    </w:p>
+    <w:p>
+      <w:pPr>
+        <w:rPr>
+          <w:lang w:val="fr-CA"/>
+        </w:rPr>
+      </w:pPr>
+    </w:p>
+    <w:p>
+      <w:pPr>
+        <w:rPr>
+          <w:lang w:val="fr-CA"/>
+        </w:rPr>
+      </w:pPr>
+      <w:r>
+        <w:rPr>
+          <w:lang w:val="fr-CA"/>
+        </w:rPr>
+        <w:t>Le nombre d’assertions par méthode de test serait une bonne métrique de complexité.</w:t>
+      </w:r>
     </w:p>
     <w:sectPr>
       <w:pgSz w:w="12240" w:h="15840"/>

</xml_diff>

<commit_message>
loc est devenu ncloc et cloc ajouté. DC est ajouté car il peut maintenant être calculé
</commit_message>
<xml_diff>
--- a/reports/Rapport.docx
+++ b/reports/Rapport.docx
@@ -281,48 +281,20 @@
     <w:p>
       <w:pPr>
         <w:rPr>
-          <w:lang w:val="en-US"/>
+          <w:lang w:val="fr-CA"/>
         </w:rPr>
       </w:pPr>
       <w:r>
         <w:rPr>
           <w:lang w:val="fr-CA"/>
         </w:rPr>
-        <w:t xml:space="preserve">Pour évaluer la première question on commence par compter le nombre de méthodes de tests qu’il y a par rapport au nombre de méthodes fonctionnels il y a dans le projet. Ainsi </w:t>
-      </w:r>
-      <w:proofErr w:type="gramStart"/>
-      <w:r>
-        <w:rPr>
-          <w:lang w:val="fr-CA"/>
-        </w:rPr>
-        <w:t>on</w:t>
-      </w:r>
-      <w:proofErr w:type="gramEnd"/>
-      <w:r>
-        <w:rPr>
-          <w:lang w:val="fr-CA"/>
-        </w:rPr>
-        <w:t xml:space="preserve"> établie la première métrique qui est le rapport de tests par rapport au nombre de méthodes fonctionnelles. De cette manière nous arrivons à avoir un rapport 1 pour 1 qui démontrerait grossièrement que chaque </w:t>
-      </w:r>
-      <w:proofErr w:type="gramStart"/>
-      <w:r>
-        <w:rPr>
-          <w:lang w:val="fr-CA"/>
-        </w:rPr>
-        <w:t>méthode fonctionnel</w:t>
-      </w:r>
-      <w:proofErr w:type="gramEnd"/>
-      <w:r>
-        <w:rPr>
-          <w:lang w:val="fr-CA"/>
-        </w:rPr>
-        <w:t xml:space="preserve"> du projet a un test. Parfois il est nécessaire de faire attention avec cette métrique car elle n’élicite pas une couverture de code mais en fait une estimation.</w:t>
+        <w:t>Pour évaluer la première question on commence par compter le nombre de méthodes de tests qu’il y a par rapport au nombre de méthodes fonctionnels il y a dans le projet. Ainsi on établie la première métrique qui est le rapport de tests par rapport au nombre de méthodes fonctionnelles. De cette manière nous arrivons à avoir un rapport 1 pour 1 qui démontrerait grossièrement que chaque méthode fonctionnel du projet a un test. Parfois il est nécessaire de faire attention avec cette métrique car elle n’élicite pas une couverture de code mais en fait une estimation.</w:t>
       </w:r>
     </w:p>
     <w:p>
       <w:pPr>
         <w:rPr>
-          <w:lang w:val="en-US"/>
+          <w:lang w:val="fr-CA"/>
         </w:rPr>
       </w:pPr>
     </w:p>
@@ -356,21 +328,7 @@
         <w:rPr>
           <w:lang w:val="fr-CA"/>
         </w:rPr>
-        <w:t xml:space="preserve">. Présumant que chaque </w:t>
-      </w:r>
-      <w:proofErr w:type="gramStart"/>
-      <w:r>
-        <w:rPr>
-          <w:lang w:val="fr-CA"/>
-        </w:rPr>
-        <w:t>méthode fonctionnel</w:t>
-      </w:r>
-      <w:proofErr w:type="gramEnd"/>
-      <w:r>
-        <w:rPr>
-          <w:lang w:val="fr-CA"/>
-        </w:rPr>
-        <w:t xml:space="preserve"> aie besoin que d’une méthode de test on peut estimer que les tests sont à jour avec le restant du code s’il y a au moins un test par méthode</w:t>
+        <w:t>. Présumant que chaque méthode fonctionnel aie besoin que d’une méthode de test on peut estimer que les tests sont à jour avec le restant du code s’il y a au moins un test par méthode</w:t>
       </w:r>
       <w:r>
         <w:rPr>
@@ -423,6 +381,52 @@
           <w:lang w:val="fr-CA"/>
         </w:rPr>
         <w:t>Le nombre d’assertions par méthode de test serait une bonne métrique de complexité.</w:t>
+      </w:r>
+    </w:p>
+    <w:p>
+      <w:pPr>
+        <w:rPr>
+          <w:lang w:val="fr-CA"/>
+        </w:rPr>
+      </w:pPr>
+    </w:p>
+    <w:p>
+      <w:pPr>
+        <w:rPr>
+          <w:rStyle w:val="Emphasis"/>
+          <w:i w:val="0"/>
+          <w:iCs w:val="0"/>
+          <w:lang w:val="fr-CA"/>
+        </w:rPr>
+      </w:pPr>
+      <w:r>
+        <w:rPr>
+          <w:rStyle w:val="Emphasis"/>
+          <w:i w:val="0"/>
+          <w:iCs w:val="0"/>
+          <w:lang w:val="fr-CA"/>
+        </w:rPr>
+        <w:t>Quote du projet que l</w:t>
+      </w:r>
+      <w:r>
+        <w:rPr>
+          <w:rStyle w:val="Emphasis"/>
+          <w:i w:val="0"/>
+          <w:iCs w:val="0"/>
+          <w:lang w:val="fr-CA"/>
+        </w:rPr>
+        <w:t>’on se sert.</w:t>
+      </w:r>
+    </w:p>
+    <w:p>
+      <w:r>
+        <w:rPr>
+          <w:rStyle w:val="Emphasis"/>
+        </w:rPr>
+        <w:t>LOC (Lines of code)</w:t>
+      </w:r>
+      <w:r>
+        <w:t>: It counts the lines of count, ignoring empty lines and comments (i.e., it's Source Lines of Code, or SLOC). The number of lines here might be a bit different from the original file, as we use JDT's internal representation of the source code to calculate it.</w:t>
       </w:r>
     </w:p>
     <w:sectPr>
@@ -882,6 +886,17 @@
       </w:tblBorders>
     </w:tblPr>
   </w:style>
+  <w:style w:type="character" w:styleId="Emphasis">
+    <w:name w:val="Emphasis"/>
+    <w:basedOn w:val="DefaultParagraphFont"/>
+    <w:uiPriority w:val="20"/>
+    <w:qFormat/>
+    <w:rsid w:val="005B0AC5"/>
+    <w:rPr>
+      <w:i/>
+      <w:iCs/>
+    </w:rPr>
+  </w:style>
 </w:styles>
 </file>
 

</xml_diff>

<commit_message>
Refactoring the results class and new sub classes for TestResult and ProjectResult. It is to overload the definitions of totalLoc and totalNumMethods.
</commit_message>
<xml_diff>
--- a/reports/Rapport.docx
+++ b/reports/Rapport.docx
@@ -426,7 +426,329 @@
         <w:t>LOC (Lines of code)</w:t>
       </w:r>
       <w:r>
-        <w:t>: It counts the lines of count, ignoring empty lines and comments (i.e., it's Source Lines of Code, or SLOC). The number of lines here might be a bit different from the original file, as we use JDT's internal representation of the source code to calculate it.</w:t>
+        <w:t xml:space="preserve">: It counts the lines of count, ignoring empty lines and comments (i.e., it's Source Lines of Code, or SLOC). The number of lines here might be a bit different from </w:t>
+      </w:r>
+    </w:p>
+    <w:p>
+      <w:r>
+        <w:br w:type="page"/>
+      </w:r>
+    </w:p>
+    <w:p>
+      <w:pPr>
+        <w:rPr>
+          <w:lang w:val="fr-CA"/>
+        </w:rPr>
+      </w:pPr>
+      <w:r>
+        <w:rPr>
+          <w:lang w:val="fr-CA"/>
+        </w:rPr>
+        <w:lastRenderedPageBreak/>
+        <w:t>Les m</w:t>
+      </w:r>
+      <w:r>
+        <w:rPr>
+          <w:lang w:val="fr-CA"/>
+        </w:rPr>
+        <w:t>étriques et l’explication d’implémentation</w:t>
+      </w:r>
+      <w:r>
+        <w:rPr>
+          <w:lang w:val="fr-CA"/>
+        </w:rPr>
+        <w:t> :</w:t>
+      </w:r>
+    </w:p>
+    <w:p>
+      <w:pPr>
+        <w:pStyle w:val="ListParagraph"/>
+        <w:numPr>
+          <w:ilvl w:val="0"/>
+          <w:numId w:val="1"/>
+        </w:numPr>
+        <w:rPr>
+          <w:lang w:val="fr-CA"/>
+        </w:rPr>
+      </w:pPr>
+      <w:r>
+        <w:rPr>
+          <w:lang w:val="fr-CA"/>
+        </w:rPr>
+        <w:t>LOC, CLOC, NCLOC</w:t>
+      </w:r>
+      <w:r>
+        <w:rPr>
+          <w:lang w:val="fr-CA"/>
+        </w:rPr>
+        <w:br/>
+        <w:t xml:space="preserve">Utilisation d’une librairie pour mesurer NCLOC et mesure CLOC par implémentation propre. CLOC </w:t>
+      </w:r>
+      <w:r>
+        <w:rPr>
+          <w:lang w:val="fr-CA"/>
+        </w:rPr>
+        <w:t>mesurer à l’aide d’un filtrage regex pour enlever les lignes de commentaires et ceci soustrait au nombre de lignes dans la classe</w:t>
+      </w:r>
+      <w:r>
+        <w:rPr>
+          <w:lang w:val="fr-CA"/>
+        </w:rPr>
+        <w:t xml:space="preserve"> CLOC = LOC - NCLOC</w:t>
+      </w:r>
+      <w:r>
+        <w:rPr>
+          <w:lang w:val="fr-CA"/>
+        </w:rPr>
+        <w:t>.</w:t>
+      </w:r>
+    </w:p>
+    <w:p>
+      <w:pPr>
+        <w:pStyle w:val="ListParagraph"/>
+        <w:numPr>
+          <w:ilvl w:val="0"/>
+          <w:numId w:val="1"/>
+        </w:numPr>
+        <w:rPr>
+          <w:lang w:val="fr-CA"/>
+        </w:rPr>
+      </w:pPr>
+      <w:r>
+        <w:rPr>
+          <w:lang w:val="fr-CA"/>
+        </w:rPr>
+        <w:t>TPC</w:t>
+      </w:r>
+      <w:r>
+        <w:rPr>
+          <w:lang w:val="fr-CA"/>
+        </w:rPr>
+        <w:t xml:space="preserve"> (Tests par classe)</w:t>
+      </w:r>
+      <w:r>
+        <w:rPr>
+          <w:lang w:val="fr-CA"/>
+        </w:rPr>
+        <w:br/>
+        <w:t>Utilisation d’une librairie pour le nombre de méthodes. Filtrage de ces méthodes à l’aide de regex pour déterminer les méthodes qui ont au moins 1 assertions dans la méthode.</w:t>
+      </w:r>
+    </w:p>
+    <w:p>
+      <w:pPr>
+        <w:pStyle w:val="ListParagraph"/>
+        <w:numPr>
+          <w:ilvl w:val="0"/>
+          <w:numId w:val="1"/>
+        </w:numPr>
+        <w:rPr>
+          <w:lang w:val="fr-CA"/>
+        </w:rPr>
+      </w:pPr>
+      <w:r>
+        <w:rPr>
+          <w:lang w:val="fr-CA"/>
+        </w:rPr>
+        <w:t>Ratio taille code / taille tests</w:t>
+      </w:r>
+      <w:r>
+        <w:rPr>
+          <w:lang w:val="fr-CA"/>
+        </w:rPr>
+        <w:br/>
+        <w:t xml:space="preserve">Mesure de la taille du code à l’aide d’une librairie, mesure de la taille des tests à l’aide d’une mesure de la taille de code des méthodes de tests (celles qui contiennent des assertions). </w:t>
+      </w:r>
+    </w:p>
+    <w:p>
+      <w:pPr>
+        <w:pStyle w:val="ListParagraph"/>
+        <w:numPr>
+          <w:ilvl w:val="0"/>
+          <w:numId w:val="1"/>
+        </w:numPr>
+        <w:rPr>
+          <w:lang w:val="fr-CA"/>
+        </w:rPr>
+      </w:pPr>
+      <w:r>
+        <w:rPr>
+          <w:lang w:val="fr-CA"/>
+        </w:rPr>
+        <w:t>PMNT</w:t>
+      </w:r>
+      <w:r>
+        <w:rPr>
+          <w:lang w:val="fr-CA"/>
+        </w:rPr>
+        <w:t xml:space="preserve"> (Pourcentage méthodes non-testées)</w:t>
+      </w:r>
+      <w:r>
+        <w:rPr>
+          <w:lang w:val="fr-CA"/>
+        </w:rPr>
+        <w:br/>
+        <w:t xml:space="preserve">À </w:t>
+      </w:r>
+      <w:r>
+        <w:rPr>
+          <w:lang w:val="fr-CA"/>
+        </w:rPr>
+        <w:t>implémenter !!</w:t>
+      </w:r>
+    </w:p>
+    <w:p>
+      <w:pPr>
+        <w:pStyle w:val="ListParagraph"/>
+        <w:numPr>
+          <w:ilvl w:val="0"/>
+          <w:numId w:val="1"/>
+        </w:numPr>
+        <w:rPr>
+          <w:lang w:val="fr-CA"/>
+        </w:rPr>
+      </w:pPr>
+      <w:r>
+        <w:rPr>
+          <w:lang w:val="fr-CA"/>
+        </w:rPr>
+        <w:t>Nombre de commits dans l’historique d’une classe</w:t>
+      </w:r>
+      <w:r>
+        <w:rPr>
+          <w:lang w:val="fr-CA"/>
+        </w:rPr>
+        <w:br/>
+        <w:t>Utilisation de la ligne de commande dans le projet pour utiliser les outils de ligne de commande de git présumément installés sur la machine. Ainsi on somme les commits associés au fichier.</w:t>
+      </w:r>
+    </w:p>
+    <w:p>
+      <w:pPr>
+        <w:pStyle w:val="ListParagraph"/>
+        <w:numPr>
+          <w:ilvl w:val="0"/>
+          <w:numId w:val="1"/>
+        </w:numPr>
+        <w:rPr>
+          <w:lang w:val="fr-CA"/>
+        </w:rPr>
+      </w:pPr>
+      <w:r>
+        <w:rPr>
+          <w:lang w:val="fr-CA"/>
+        </w:rPr>
+        <w:t>Âge d’un fichier (dernier update)</w:t>
+      </w:r>
+      <w:r>
+        <w:rPr>
+          <w:lang w:val="fr-CA"/>
+        </w:rPr>
+        <w:br/>
+      </w:r>
+      <w:r>
+        <w:rPr>
+          <w:lang w:val="fr-CA"/>
+        </w:rPr>
+        <w:t>Utilisation de la ligne de commande dans le projet pour utiliser les outils de ligne de commande de git présumément installés sur la machine.</w:t>
+      </w:r>
+      <w:r>
+        <w:rPr>
+          <w:lang w:val="fr-CA"/>
+        </w:rPr>
+        <w:t xml:space="preserve"> On mesure la dernière date d’un commit sur un fichier avec un log de la date du dernier commit.</w:t>
+      </w:r>
+    </w:p>
+    <w:p>
+      <w:pPr>
+        <w:pStyle w:val="ListParagraph"/>
+        <w:numPr>
+          <w:ilvl w:val="0"/>
+          <w:numId w:val="1"/>
+        </w:numPr>
+        <w:rPr>
+          <w:lang w:val="fr-CA"/>
+        </w:rPr>
+      </w:pPr>
+      <w:r>
+        <w:rPr>
+          <w:lang w:val="fr-CA"/>
+        </w:rPr>
+        <w:t>RFC</w:t>
+      </w:r>
+      <w:r>
+        <w:rPr>
+          <w:lang w:val="fr-CA"/>
+        </w:rPr>
+        <w:br/>
+        <w:t>Mesurer à l’aide de la librairie.</w:t>
+      </w:r>
+    </w:p>
+    <w:p>
+      <w:pPr>
+        <w:pStyle w:val="ListParagraph"/>
+        <w:numPr>
+          <w:ilvl w:val="0"/>
+          <w:numId w:val="1"/>
+        </w:numPr>
+        <w:rPr>
+          <w:lang w:val="fr-CA"/>
+        </w:rPr>
+      </w:pPr>
+      <w:r>
+        <w:rPr>
+          <w:lang w:val="fr-CA"/>
+        </w:rPr>
+        <w:t>WMC</w:t>
+      </w:r>
+      <w:r>
+        <w:rPr>
+          <w:lang w:val="fr-CA"/>
+        </w:rPr>
+        <w:br/>
+        <w:t>Mesurer à l’aide de la librairie.</w:t>
+      </w:r>
+    </w:p>
+    <w:p>
+      <w:pPr>
+        <w:pStyle w:val="ListParagraph"/>
+        <w:numPr>
+          <w:ilvl w:val="0"/>
+          <w:numId w:val="1"/>
+        </w:numPr>
+        <w:rPr>
+          <w:lang w:val="fr-CA"/>
+        </w:rPr>
+      </w:pPr>
+      <w:r>
+        <w:rPr>
+          <w:lang w:val="fr-CA"/>
+        </w:rPr>
+        <w:t xml:space="preserve">Densité de commentaires </w:t>
+      </w:r>
+      <w:r>
+        <w:rPr>
+          <w:lang w:val="fr-CA"/>
+        </w:rPr>
+        <w:br/>
+        <w:t>Mesure CLOC / LOC.</w:t>
+      </w:r>
+    </w:p>
+    <w:p>
+      <w:pPr>
+        <w:rPr>
+          <w:lang w:val="fr-CA"/>
+        </w:rPr>
+      </w:pPr>
+      <w:r>
+        <w:rPr>
+          <w:lang w:val="fr-CA"/>
+        </w:rPr>
+        <w:br w:type="page"/>
+      </w:r>
+    </w:p>
+    <w:p>
+      <w:r>
+        <w:lastRenderedPageBreak/>
+        <w:t>the original file, as we use JDT's internal representation of the source code to calculate it.</w:t>
       </w:r>
     </w:p>
     <w:sectPr>
@@ -437,6 +759,103 @@
     </w:sectPr>
   </w:body>
 </w:document>
+</file>
+
+<file path=word/numbering.xml><?xml version="1.0" encoding="utf-8"?>
+<w:numbering xmlns:wpc="http://schemas.microsoft.com/office/word/2010/wordprocessingCanvas" xmlns:cx="http://schemas.microsoft.com/office/drawing/2014/chartex" xmlns:cx1="http://schemas.microsoft.com/office/drawing/2015/9/8/chartex" xmlns:cx2="http://schemas.microsoft.com/office/drawing/2015/10/21/chartex" xmlns:cx3="http://schemas.microsoft.com/office/drawing/2016/5/9/chartex" xmlns:cx4="http://schemas.microsoft.com/office/drawing/2016/5/10/chartex" xmlns:cx5="http://schemas.microsoft.com/office/drawing/2016/5/11/chartex" xmlns:cx6="http://schemas.microsoft.com/office/drawing/2016/5/12/chartex" xmlns:cx7="http://schemas.microsoft.com/office/drawing/2016/5/13/chartex" xmlns:cx8="http://schemas.microsoft.com/office/drawing/2016/5/14/chartex" xmlns:mc="http://schemas.openxmlformats.org/markup-compatibility/2006" xmlns:aink="http://schemas.microsoft.com/office/drawing/2016/ink" xmlns:am3d="http://schemas.microsoft.com/office/drawing/2017/model3d" xmlns:o="urn:schemas-microsoft-com:office:office" xmlns:oel="http://schemas.microsoft.com/office/2019/extlst" xmlns:r="http://schemas.openxmlformats.org/officeDocument/2006/relationships" xmlns:m="http://schemas.openxmlformats.org/officeDocument/2006/math" xmlns:v="urn:schemas-microsoft-com:vml" xmlns:wp14="http://schemas.microsoft.com/office/word/2010/wordprocessingDrawing" xmlns:wp="http://schemas.openxmlformats.org/drawingml/2006/wordprocessingDrawing" xmlns:w10="urn:schemas-microsoft-com:office:word" xmlns:w="http://schemas.openxmlformats.org/wordprocessingml/2006/main" xmlns:w14="http://schemas.microsoft.com/office/word/2010/wordml" xmlns:w15="http://schemas.microsoft.com/office/word/2012/wordml" xmlns:w16cex="http://schemas.microsoft.com/office/word/2018/wordml/cex" xmlns:w16cid="http://schemas.microsoft.com/office/word/2016/wordml/cid" xmlns:w16="http://schemas.microsoft.com/office/word/2018/wordml" xmlns:w16sdtdh="http://schemas.microsoft.com/office/word/2020/wordml/sdtdatahash" xmlns:w16se="http://schemas.microsoft.com/office/word/2015/wordml/symex" xmlns:wpg="http://schemas.microsoft.com/office/word/2010/wordprocessingGroup" xmlns:wpi="http://schemas.microsoft.com/office/word/2010/wordprocessingInk" xmlns:wne="http://schemas.microsoft.com/office/word/2006/wordml" xmlns:wps="http://schemas.microsoft.com/office/word/2010/wordprocessingShape" mc:Ignorable="w14 w15 w16se w16cid w16 w16cex w16sdtdh wp14">
+  <w:abstractNum w:abstractNumId="0" w15:restartNumberingAfterBreak="0">
+    <w:nsid w:val="2D734068"/>
+    <w:multiLevelType w:val="hybridMultilevel"/>
+    <w:tmpl w:val="5CB8996A"/>
+    <w:lvl w:ilvl="0" w:tplc="1009000F">
+      <w:start w:val="1"/>
+      <w:numFmt w:val="decimal"/>
+      <w:lvlText w:val="%1."/>
+      <w:lvlJc w:val="left"/>
+      <w:pPr>
+        <w:ind w:left="720" w:hanging="360"/>
+      </w:pPr>
+      <w:rPr>
+        <w:rFonts w:hint="default"/>
+      </w:rPr>
+    </w:lvl>
+    <w:lvl w:ilvl="1" w:tplc="10090019" w:tentative="1">
+      <w:start w:val="1"/>
+      <w:numFmt w:val="lowerLetter"/>
+      <w:lvlText w:val="%2."/>
+      <w:lvlJc w:val="left"/>
+      <w:pPr>
+        <w:ind w:left="1440" w:hanging="360"/>
+      </w:pPr>
+    </w:lvl>
+    <w:lvl w:ilvl="2" w:tplc="1009001B" w:tentative="1">
+      <w:start w:val="1"/>
+      <w:numFmt w:val="lowerRoman"/>
+      <w:lvlText w:val="%3."/>
+      <w:lvlJc w:val="right"/>
+      <w:pPr>
+        <w:ind w:left="2160" w:hanging="180"/>
+      </w:pPr>
+    </w:lvl>
+    <w:lvl w:ilvl="3" w:tplc="1009000F" w:tentative="1">
+      <w:start w:val="1"/>
+      <w:numFmt w:val="decimal"/>
+      <w:lvlText w:val="%4."/>
+      <w:lvlJc w:val="left"/>
+      <w:pPr>
+        <w:ind w:left="2880" w:hanging="360"/>
+      </w:pPr>
+    </w:lvl>
+    <w:lvl w:ilvl="4" w:tplc="10090019" w:tentative="1">
+      <w:start w:val="1"/>
+      <w:numFmt w:val="lowerLetter"/>
+      <w:lvlText w:val="%5."/>
+      <w:lvlJc w:val="left"/>
+      <w:pPr>
+        <w:ind w:left="3600" w:hanging="360"/>
+      </w:pPr>
+    </w:lvl>
+    <w:lvl w:ilvl="5" w:tplc="1009001B" w:tentative="1">
+      <w:start w:val="1"/>
+      <w:numFmt w:val="lowerRoman"/>
+      <w:lvlText w:val="%6."/>
+      <w:lvlJc w:val="right"/>
+      <w:pPr>
+        <w:ind w:left="4320" w:hanging="180"/>
+      </w:pPr>
+    </w:lvl>
+    <w:lvl w:ilvl="6" w:tplc="1009000F" w:tentative="1">
+      <w:start w:val="1"/>
+      <w:numFmt w:val="decimal"/>
+      <w:lvlText w:val="%7."/>
+      <w:lvlJc w:val="left"/>
+      <w:pPr>
+        <w:ind w:left="5040" w:hanging="360"/>
+      </w:pPr>
+    </w:lvl>
+    <w:lvl w:ilvl="7" w:tplc="10090019" w:tentative="1">
+      <w:start w:val="1"/>
+      <w:numFmt w:val="lowerLetter"/>
+      <w:lvlText w:val="%8."/>
+      <w:lvlJc w:val="left"/>
+      <w:pPr>
+        <w:ind w:left="5760" w:hanging="360"/>
+      </w:pPr>
+    </w:lvl>
+    <w:lvl w:ilvl="8" w:tplc="1009001B" w:tentative="1">
+      <w:start w:val="1"/>
+      <w:numFmt w:val="lowerRoman"/>
+      <w:lvlText w:val="%9."/>
+      <w:lvlJc w:val="right"/>
+      <w:pPr>
+        <w:ind w:left="6480" w:hanging="180"/>
+      </w:pPr>
+    </w:lvl>
+  </w:abstractNum>
+  <w:num w:numId="1" w16cid:durableId="2049526876">
+    <w:abstractNumId w:val="0"/>
+  </w:num>
+</w:numbering>
 </file>
 
 <file path=word/styles.xml><?xml version="1.0" encoding="utf-8"?>
@@ -897,6 +1316,17 @@
       <w:iCs/>
     </w:rPr>
   </w:style>
+  <w:style w:type="paragraph" w:styleId="ListParagraph">
+    <w:name w:val="List Paragraph"/>
+    <w:basedOn w:val="Normal"/>
+    <w:uiPriority w:val="34"/>
+    <w:qFormat/>
+    <w:rsid w:val="0061708B"/>
+    <w:pPr>
+      <w:ind w:left="720"/>
+      <w:contextualSpacing/>
+    </w:pPr>
+  </w:style>
 </w:styles>
 </file>
 

</xml_diff>